<commit_message>
updated files (after pr)
</commit_message>
<xml_diff>
--- a/doc/projectFiles/UserStories.docx
+++ b/doc/projectFiles/UserStories.docx
@@ -5,7 +5,6 @@
     <w:p>
       <w:pPr>
         <w:pStyle w:val="Heading1"/>
-        <w:jc w:val="center"/>
       </w:pPr>
     </w:p>
     <w:p>
@@ -262,7 +261,19 @@
         <w:t>erreicht wurden.</w:t>
       </w:r>
     </w:p>
-    <w:p/>
+    <w:p>
+      <w:pPr>
+        <w:rPr>
+          <w:color w:val="FF0000"/>
+        </w:rPr>
+      </w:pPr>
+      <w:r>
+        <w:rPr>
+          <w:color w:val="FF0000"/>
+        </w:rPr>
+        <w:t>(id pro user story)</w:t>
+      </w:r>
+    </w:p>
     <w:p>
       <w:pPr>
         <w:pStyle w:val="Heading2"/>

</xml_diff>